<commit_message>
list tuple dict ds exception
</commit_message>
<xml_diff>
--- a/PYTHON.docx
+++ b/PYTHON.docx
@@ -44,7 +44,15 @@
         <w:t>Introduction to Python</w:t>
       </w:r>
       <w:r>
-        <w:t xml:space="preserve">. An introduction to the Python programming language. Covers details of how to start and stop the interpreter and write programs. Introduces Python's basic datatypes, files, functions, and error handling. </w:t>
+        <w:t xml:space="preserve">. An introduction to the Python programming language. Covers details of how to start and stop the interpreter and write programs. Introduces Python's basic </w:t>
+      </w:r>
+      <w:proofErr w:type="spellStart"/>
+      <w:r>
+        <w:t>datatypes</w:t>
+      </w:r>
+      <w:proofErr w:type="spellEnd"/>
+      <w:r>
+        <w:t xml:space="preserve">, files, functions, and error handling. </w:t>
       </w:r>
     </w:p>
     <w:p>
@@ -146,7 +154,15 @@
         <w:t>Inside the Python Object System</w:t>
       </w:r>
       <w:r>
-        <w:t xml:space="preserve">. A detailed look at how objects are implemented in Python. Major topics include object representation, attribute binding, inheritance, memory management, and special properties of classes including properties, slots, and private attributes. </w:t>
+        <w:t xml:space="preserve">. A detailed look at how objects are implemented in Python. Major topics include object </w:t>
+      </w:r>
+      <w:proofErr w:type="gramStart"/>
+      <w:r>
+        <w:t>representation,</w:t>
+      </w:r>
+      <w:proofErr w:type="gramEnd"/>
+      <w:r>
+        <w:t xml:space="preserve"> attribute binding, inheritance, memory management, and special properties of classes including properties, slots, and private attributes. </w:t>
       </w:r>
     </w:p>
     <w:p>
@@ -164,7 +180,31 @@
         <w:t>Testing, Debugging, and Software Development Practice</w:t>
       </w:r>
       <w:r>
-        <w:t xml:space="preserve">. This section discusses many isses that are considered important to Python software development. This includes effective use of documentation strings, program testing using both the doctest and unittest modules, and effective use of assertions. The Python debugger and profiler are also described. </w:t>
+        <w:t xml:space="preserve">. This section discusses many </w:t>
+      </w:r>
+      <w:proofErr w:type="spellStart"/>
+      <w:r>
+        <w:t>isses</w:t>
+      </w:r>
+      <w:proofErr w:type="spellEnd"/>
+      <w:r>
+        <w:t xml:space="preserve"> that are considered important to Python software development. This includes effective use of documentation strings, program testing using both the </w:t>
+      </w:r>
+      <w:proofErr w:type="spellStart"/>
+      <w:r>
+        <w:t>doctest</w:t>
+      </w:r>
+      <w:proofErr w:type="spellEnd"/>
+      <w:r>
+        <w:t xml:space="preserve"> and </w:t>
+      </w:r>
+      <w:proofErr w:type="spellStart"/>
+      <w:r>
+        <w:t>unittest</w:t>
+      </w:r>
+      <w:proofErr w:type="spellEnd"/>
+      <w:r>
+        <w:t xml:space="preserve"> modules, and effective use of assertions. The Python debugger and profiler are also described. </w:t>
       </w:r>
     </w:p>
     <w:p>
@@ -194,7 +234,15 @@
         <w:t>Iterators and Generators</w:t>
       </w:r>
       <w:r>
-        <w:t xml:space="preserve">. Covers the iteration protocol, iterable objects, generators and generator expressions. A major focus of this section concerns the use of generators to set up data processing pipelines--a particularly effective technique for addressing a wide variety of </w:t>
+        <w:t xml:space="preserve">. Covers the iteration protocol, </w:t>
+      </w:r>
+      <w:proofErr w:type="spellStart"/>
+      <w:r>
+        <w:t>iterable</w:t>
+      </w:r>
+      <w:proofErr w:type="spellEnd"/>
+      <w:r>
+        <w:t xml:space="preserve"> objects, generators and generator expressions. A major focus of this section concerns the use of generators to set up data processing pipelines--a particularly effective technique for addressing a wide variety of </w:t>
       </w:r>
       <w:r>
         <w:lastRenderedPageBreak/>
@@ -222,7 +270,15 @@
         <w:t>Working with Text</w:t>
       </w:r>
       <w:r>
-        <w:t xml:space="preserve">. A more in-depth look at how to efficiently parse and generate text data in Python. Topics include string splitting, string stripping, string joining, template strings, and Unicode. This section also covers the re module, Python's module for regular expression pattern matching and substitution. </w:t>
+        <w:t xml:space="preserve">. A more in-depth look at how to efficiently parse and generate text data in Python. Topics include string </w:t>
+      </w:r>
+      <w:proofErr w:type="gramStart"/>
+      <w:r>
+        <w:t>splitting,</w:t>
+      </w:r>
+      <w:proofErr w:type="gramEnd"/>
+      <w:r>
+        <w:t xml:space="preserve"> string stripping, string joining, template strings, and Unicode. This section also covers the re module, Python's module for regular expression pattern matching and substitution. </w:t>
       </w:r>
     </w:p>
     <w:p>
@@ -240,7 +296,15 @@
         <w:t>Binary Data Handling</w:t>
       </w:r>
       <w:r>
-        <w:t xml:space="preserve"> Details on binary I/O and library modules for handling binary-encoded data (struct, array, etc.). </w:t>
+        <w:t xml:space="preserve"> Details on binary I/O and library modules for handling binary-encoded data (</w:t>
+      </w:r>
+      <w:proofErr w:type="spellStart"/>
+      <w:r>
+        <w:t>struct</w:t>
+      </w:r>
+      <w:proofErr w:type="spellEnd"/>
+      <w:r>
+        <w:t xml:space="preserve">, array, etc.). </w:t>
       </w:r>
     </w:p>
     <w:p>
@@ -258,7 +322,23 @@
         <w:t>Working with Processes</w:t>
       </w:r>
       <w:r>
-        <w:t xml:space="preserve">. This section covers details of the Python interpreter process including command line options and environment variables. The problem of interacting with other processes and applications from Python is then discussed with detailed coveraged of the subprocess module. </w:t>
+        <w:t xml:space="preserve">. This section covers details of the Python interpreter process including command line options and environment variables. The problem of interacting with other processes and applications from Python is then discussed with detailed </w:t>
+      </w:r>
+      <w:proofErr w:type="spellStart"/>
+      <w:r>
+        <w:t>coveraged</w:t>
+      </w:r>
+      <w:proofErr w:type="spellEnd"/>
+      <w:r>
+        <w:t xml:space="preserve"> of the </w:t>
+      </w:r>
+      <w:proofErr w:type="spellStart"/>
+      <w:r>
+        <w:t>subprocess</w:t>
+      </w:r>
+      <w:proofErr w:type="spellEnd"/>
+      <w:r>
+        <w:t xml:space="preserve"> module. </w:t>
       </w:r>
     </w:p>
     <w:p>
@@ -276,7 +356,23 @@
         <w:t>Python Integration Primer</w:t>
       </w:r>
       <w:r>
-        <w:t>. A survey of how Python is able to interact with programs written in other programming languages. Topics include support for common data interchange formats (e.g., XML), network programming, accessing C code, COM extensions, Jython, and IronPython.</w:t>
+        <w:t xml:space="preserve">. A survey of how Python is able to interact with programs written in other programming languages. Topics include support for common data interchange formats (e.g., XML), network programming, accessing C code, COM extensions, </w:t>
+      </w:r>
+      <w:proofErr w:type="spellStart"/>
+      <w:r>
+        <w:t>Jython</w:t>
+      </w:r>
+      <w:proofErr w:type="spellEnd"/>
+      <w:r>
+        <w:t xml:space="preserve">, and </w:t>
+      </w:r>
+      <w:proofErr w:type="spellStart"/>
+      <w:r>
+        <w:t>IronPython</w:t>
+      </w:r>
+      <w:proofErr w:type="spellEnd"/>
+      <w:r>
+        <w:t>.</w:t>
       </w:r>
     </w:p>
     <w:p>
@@ -369,10 +465,18 @@
         <w:t xml:space="preserve">List </w:t>
       </w:r>
       <w:r>
-        <w:t xml:space="preserve">stores elements in </w:t>
-      </w:r>
-      <w:r>
-        <w:t xml:space="preserve"> insertion order. </w:t>
+        <w:t xml:space="preserve">stores elements </w:t>
+      </w:r>
+      <w:proofErr w:type="gramStart"/>
+      <w:r>
+        <w:t xml:space="preserve">in </w:t>
+      </w:r>
+      <w:r>
+        <w:t xml:space="preserve"> insertion</w:t>
+      </w:r>
+      <w:proofErr w:type="gramEnd"/>
+      <w:r>
+        <w:t xml:space="preserve"> order. </w:t>
       </w:r>
     </w:p>
     <w:p>
@@ -408,7 +512,15 @@
         </w:numPr>
       </w:pPr>
       <w:r>
-        <w:t>All the elements are separated by coma(,)</w:t>
+        <w:t xml:space="preserve">All the elements are separated by </w:t>
+      </w:r>
+      <w:proofErr w:type="gramStart"/>
+      <w:r>
+        <w:t>coma(</w:t>
+      </w:r>
+      <w:proofErr w:type="gramEnd"/>
+      <w:r>
+        <w:t>,)</w:t>
       </w:r>
       <w:r>
         <w:t>.</w:t>
@@ -421,12 +533,21 @@
           <w:u w:val="single"/>
         </w:rPr>
       </w:pPr>
+      <w:proofErr w:type="gramStart"/>
       <w:r>
         <w:rPr>
           <w:b/>
           <w:u w:val="single"/>
         </w:rPr>
-        <w:t>Processing  of List and It’s elements</w:t>
+        <w:t>Processing  of</w:t>
+      </w:r>
+      <w:proofErr w:type="gramEnd"/>
+      <w:r>
+        <w:rPr>
+          <w:b/>
+          <w:u w:val="single"/>
+        </w:rPr>
+        <w:t xml:space="preserve"> List and It’s elements</w:t>
       </w:r>
     </w:p>
     <w:p>
@@ -462,7 +583,15 @@
         </w:numPr>
       </w:pPr>
       <w:r>
-        <w:t>Create list using range() function.</w:t>
+        <w:t xml:space="preserve">Create list using </w:t>
+      </w:r>
+      <w:proofErr w:type="gramStart"/>
+      <w:r>
+        <w:t>range(</w:t>
+      </w:r>
+      <w:proofErr w:type="gramEnd"/>
+      <w:r>
+        <w:t>) function.</w:t>
       </w:r>
     </w:p>
     <w:p>
@@ -577,8 +706,13 @@
         </w:numPr>
       </w:pPr>
       <w:r>
-        <w:t>Which methods can be applied to list.</w:t>
-      </w:r>
+        <w:t xml:space="preserve">Which methods can be applied to </w:t>
+      </w:r>
+      <w:proofErr w:type="gramStart"/>
+      <w:r>
+        <w:t>list.</w:t>
+      </w:r>
+      <w:proofErr w:type="gramEnd"/>
     </w:p>
     <w:p>
       <w:pPr>
@@ -676,11 +810,25 @@
         </w:numPr>
       </w:pPr>
       <w:r>
+        <w:t>Use of pop() method</w:t>
+      </w:r>
+    </w:p>
+    <w:p>
+      <w:pPr>
+        <w:pStyle w:val="ListParagraph"/>
+        <w:numPr>
+          <w:ilvl w:val="0"/>
+          <w:numId w:val="5"/>
+        </w:numPr>
+      </w:pPr>
+      <w:r>
         <w:t xml:space="preserve">Use of </w:t>
       </w:r>
-      <w:r>
-        <w:t>pop</w:t>
-      </w:r>
+      <w:proofErr w:type="spellStart"/>
+      <w:r>
+        <w:t>cmp</w:t>
+      </w:r>
+      <w:proofErr w:type="spellEnd"/>
       <w:r>
         <w:t>() method</w:t>
       </w:r>
@@ -694,7 +842,94 @@
         </w:numPr>
       </w:pPr>
       <w:r>
-        <w:t>Use of cmp() method</w:t>
+        <w:t>Use of sort() method</w:t>
+      </w:r>
+      <w:r>
+        <w:t xml:space="preserve"> and different types of sorting manually</w:t>
+      </w:r>
+    </w:p>
+    <w:p>
+      <w:pPr>
+        <w:pStyle w:val="ListParagraph"/>
+        <w:numPr>
+          <w:ilvl w:val="0"/>
+          <w:numId w:val="5"/>
+        </w:numPr>
+      </w:pPr>
+      <w:r>
+        <w:t>Use of reverse() method</w:t>
+      </w:r>
+    </w:p>
+    <w:p>
+      <w:pPr>
+        <w:pStyle w:val="ListParagraph"/>
+        <w:numPr>
+          <w:ilvl w:val="0"/>
+          <w:numId w:val="5"/>
+        </w:numPr>
+      </w:pPr>
+      <w:r>
+        <w:t>Use of clear() method</w:t>
+      </w:r>
+    </w:p>
+    <w:p>
+      <w:pPr>
+        <w:pStyle w:val="ListParagraph"/>
+        <w:numPr>
+          <w:ilvl w:val="0"/>
+          <w:numId w:val="5"/>
+        </w:numPr>
+      </w:pPr>
+      <w:r>
+        <w:t>Use of count() method</w:t>
+      </w:r>
+    </w:p>
+    <w:p>
+      <w:pPr>
+        <w:pStyle w:val="ListParagraph"/>
+        <w:numPr>
+          <w:ilvl w:val="0"/>
+          <w:numId w:val="5"/>
+        </w:numPr>
+      </w:pPr>
+      <w:r>
+        <w:t>Use of round() method</w:t>
+      </w:r>
+    </w:p>
+    <w:p>
+      <w:pPr>
+        <w:pStyle w:val="ListParagraph"/>
+        <w:numPr>
+          <w:ilvl w:val="0"/>
+          <w:numId w:val="5"/>
+        </w:numPr>
+      </w:pPr>
+      <w:r>
+        <w:t>Use of enumerate() method</w:t>
+      </w:r>
+    </w:p>
+    <w:p>
+      <w:pPr>
+        <w:pStyle w:val="ListParagraph"/>
+        <w:numPr>
+          <w:ilvl w:val="0"/>
+          <w:numId w:val="5"/>
+        </w:numPr>
+      </w:pPr>
+      <w:r>
+        <w:t>Use of reduce() method</w:t>
+      </w:r>
+    </w:p>
+    <w:p>
+      <w:pPr>
+        <w:pStyle w:val="ListParagraph"/>
+        <w:numPr>
+          <w:ilvl w:val="0"/>
+          <w:numId w:val="5"/>
+        </w:numPr>
+      </w:pPr>
+      <w:r>
+        <w:t>Use of sum() method</w:t>
       </w:r>
     </w:p>
     <w:p>
@@ -708,14 +943,49 @@
       <w:r>
         <w:t xml:space="preserve">Use of </w:t>
       </w:r>
-      <w:r>
-        <w:t>sort</w:t>
-      </w:r>
+      <w:proofErr w:type="spellStart"/>
+      <w:r>
+        <w:t>ord</w:t>
+      </w:r>
+      <w:proofErr w:type="spellEnd"/>
       <w:r>
         <w:t>() method</w:t>
       </w:r>
-      <w:r>
-        <w:t xml:space="preserve"> and different types of sorting manually</w:t>
+    </w:p>
+    <w:p>
+      <w:pPr>
+        <w:pStyle w:val="ListParagraph"/>
+        <w:numPr>
+          <w:ilvl w:val="0"/>
+          <w:numId w:val="5"/>
+        </w:numPr>
+      </w:pPr>
+      <w:r>
+        <w:t>Use of all() method</w:t>
+      </w:r>
+    </w:p>
+    <w:p>
+      <w:pPr>
+        <w:pStyle w:val="ListParagraph"/>
+        <w:numPr>
+          <w:ilvl w:val="0"/>
+          <w:numId w:val="5"/>
+        </w:numPr>
+      </w:pPr>
+      <w:r>
+        <w:t>Use of any() method</w:t>
+      </w:r>
+    </w:p>
+    <w:p>
+      <w:pPr>
+        <w:pStyle w:val="ListParagraph"/>
+        <w:numPr>
+          <w:ilvl w:val="0"/>
+          <w:numId w:val="5"/>
+        </w:numPr>
+      </w:pPr>
+      <w:r>
+        <w:t>Use of accumulate() method</w:t>
       </w:r>
     </w:p>
     <w:p>
@@ -730,7 +1000,7 @@
         <w:t xml:space="preserve">Use of </w:t>
       </w:r>
       <w:r>
-        <w:t>reverse</w:t>
+        <w:t>filter</w:t>
       </w:r>
       <w:r>
         <w:t>() method</w:t>
@@ -745,211 +1015,7 @@
         </w:numPr>
       </w:pPr>
       <w:r>
-        <w:t xml:space="preserve">Use of </w:t>
-      </w:r>
-      <w:r>
-        <w:t>clear</w:t>
-      </w:r>
-      <w:r>
-        <w:t>() method</w:t>
-      </w:r>
-    </w:p>
-    <w:p>
-      <w:pPr>
-        <w:pStyle w:val="ListParagraph"/>
-        <w:numPr>
-          <w:ilvl w:val="0"/>
-          <w:numId w:val="5"/>
-        </w:numPr>
-      </w:pPr>
-      <w:r>
-        <w:t xml:space="preserve">Use of </w:t>
-      </w:r>
-      <w:r>
-        <w:t>count</w:t>
-      </w:r>
-      <w:r>
-        <w:t>() method</w:t>
-      </w:r>
-    </w:p>
-    <w:p>
-      <w:pPr>
-        <w:pStyle w:val="ListParagraph"/>
-        <w:numPr>
-          <w:ilvl w:val="0"/>
-          <w:numId w:val="5"/>
-        </w:numPr>
-      </w:pPr>
-      <w:r>
-        <w:t xml:space="preserve">Use of </w:t>
-      </w:r>
-      <w:r>
-        <w:t>round</w:t>
-      </w:r>
-      <w:r>
-        <w:t>() method</w:t>
-      </w:r>
-    </w:p>
-    <w:p>
-      <w:pPr>
-        <w:pStyle w:val="ListParagraph"/>
-        <w:numPr>
-          <w:ilvl w:val="0"/>
-          <w:numId w:val="5"/>
-        </w:numPr>
-      </w:pPr>
-      <w:r>
-        <w:t xml:space="preserve">Use of </w:t>
-      </w:r>
-      <w:r>
-        <w:t>enumerate</w:t>
-      </w:r>
-      <w:r>
-        <w:t>() method</w:t>
-      </w:r>
-    </w:p>
-    <w:p>
-      <w:pPr>
-        <w:pStyle w:val="ListParagraph"/>
-        <w:numPr>
-          <w:ilvl w:val="0"/>
-          <w:numId w:val="5"/>
-        </w:numPr>
-      </w:pPr>
-      <w:r>
-        <w:t xml:space="preserve">Use of </w:t>
-      </w:r>
-      <w:r>
-        <w:t>reduce</w:t>
-      </w:r>
-      <w:r>
-        <w:t>() method</w:t>
-      </w:r>
-    </w:p>
-    <w:p>
-      <w:pPr>
-        <w:pStyle w:val="ListParagraph"/>
-        <w:numPr>
-          <w:ilvl w:val="0"/>
-          <w:numId w:val="5"/>
-        </w:numPr>
-      </w:pPr>
-      <w:r>
-        <w:t xml:space="preserve">Use of </w:t>
-      </w:r>
-      <w:r>
-        <w:t>sum</w:t>
-      </w:r>
-      <w:r>
-        <w:t>() method</w:t>
-      </w:r>
-    </w:p>
-    <w:p>
-      <w:pPr>
-        <w:pStyle w:val="ListParagraph"/>
-        <w:numPr>
-          <w:ilvl w:val="0"/>
-          <w:numId w:val="5"/>
-        </w:numPr>
-      </w:pPr>
-      <w:r>
-        <w:t xml:space="preserve">Use of </w:t>
-      </w:r>
-      <w:r>
-        <w:t>ord</w:t>
-      </w:r>
-      <w:r>
-        <w:t>() method</w:t>
-      </w:r>
-    </w:p>
-    <w:p>
-      <w:pPr>
-        <w:pStyle w:val="ListParagraph"/>
-        <w:numPr>
-          <w:ilvl w:val="0"/>
-          <w:numId w:val="5"/>
-        </w:numPr>
-      </w:pPr>
-      <w:r>
-        <w:t xml:space="preserve">Use of </w:t>
-      </w:r>
-      <w:r>
-        <w:t>all</w:t>
-      </w:r>
-      <w:r>
-        <w:t>() method</w:t>
-      </w:r>
-    </w:p>
-    <w:p>
-      <w:pPr>
-        <w:pStyle w:val="ListParagraph"/>
-        <w:numPr>
-          <w:ilvl w:val="0"/>
-          <w:numId w:val="5"/>
-        </w:numPr>
-      </w:pPr>
-      <w:r>
-        <w:t xml:space="preserve">Use of </w:t>
-      </w:r>
-      <w:r>
-        <w:t>any</w:t>
-      </w:r>
-      <w:r>
-        <w:t>() method</w:t>
-      </w:r>
-    </w:p>
-    <w:p>
-      <w:pPr>
-        <w:pStyle w:val="ListParagraph"/>
-        <w:numPr>
-          <w:ilvl w:val="0"/>
-          <w:numId w:val="5"/>
-        </w:numPr>
-      </w:pPr>
-      <w:r>
-        <w:t xml:space="preserve">Use of </w:t>
-      </w:r>
-      <w:r>
-        <w:t>accumulate</w:t>
-      </w:r>
-      <w:r>
-        <w:t>() method</w:t>
-      </w:r>
-    </w:p>
-    <w:p>
-      <w:pPr>
-        <w:pStyle w:val="ListParagraph"/>
-        <w:numPr>
-          <w:ilvl w:val="0"/>
-          <w:numId w:val="5"/>
-        </w:numPr>
-      </w:pPr>
-      <w:r>
-        <w:t xml:space="preserve">Use of </w:t>
-      </w:r>
-      <w:r>
-        <w:t>filter</w:t>
-      </w:r>
-      <w:r>
-        <w:t>() method</w:t>
-      </w:r>
-    </w:p>
-    <w:p>
-      <w:pPr>
-        <w:pStyle w:val="ListParagraph"/>
-        <w:numPr>
-          <w:ilvl w:val="0"/>
-          <w:numId w:val="5"/>
-        </w:numPr>
-      </w:pPr>
-      <w:r>
-        <w:t xml:space="preserve">Use of </w:t>
-      </w:r>
-      <w:r>
-        <w:t>map</w:t>
-      </w:r>
-      <w:r>
-        <w:t>() method</w:t>
+        <w:t>Use of map() method</w:t>
       </w:r>
     </w:p>
     <w:p>
@@ -1077,31 +1143,45 @@
       <w:r>
         <w:t>.</w:t>
       </w:r>
-      <w:bookmarkStart w:id="0" w:name="_GoBack"/>
-      <w:bookmarkEnd w:id="0"/>
-    </w:p>
-    <w:p>
-      <w:pPr>
-        <w:pStyle w:val="ListParagraph"/>
-        <w:numPr>
-          <w:ilvl w:val="0"/>
-          <w:numId w:val="6"/>
-        </w:numPr>
-      </w:pPr>
-      <w:r>
-        <w:t>List comprehension and ord() in Python</w:t>
-      </w:r>
-    </w:p>
-    <w:p>
-      <w:pPr>
-        <w:pStyle w:val="ListParagraph"/>
-        <w:numPr>
-          <w:ilvl w:val="0"/>
-          <w:numId w:val="6"/>
-        </w:numPr>
-      </w:pPr>
-      <w:r>
-        <w:t>Python List Comprehensions vs Generator Expressions</w:t>
+    </w:p>
+    <w:p>
+      <w:pPr>
+        <w:pStyle w:val="ListParagraph"/>
+        <w:numPr>
+          <w:ilvl w:val="0"/>
+          <w:numId w:val="6"/>
+        </w:numPr>
+      </w:pPr>
+      <w:r>
+        <w:t xml:space="preserve">List comprehension and </w:t>
+      </w:r>
+      <w:proofErr w:type="spellStart"/>
+      <w:r>
+        <w:t>ord</w:t>
+      </w:r>
+      <w:proofErr w:type="spellEnd"/>
+      <w:r>
+        <w:t>() in Python</w:t>
+      </w:r>
+    </w:p>
+    <w:p>
+      <w:pPr>
+        <w:pStyle w:val="ListParagraph"/>
+        <w:numPr>
+          <w:ilvl w:val="0"/>
+          <w:numId w:val="6"/>
+        </w:numPr>
+      </w:pPr>
+      <w:r>
+        <w:t xml:space="preserve">Python List Comprehensions </w:t>
+      </w:r>
+      <w:proofErr w:type="spellStart"/>
+      <w:r>
+        <w:t>vs</w:t>
+      </w:r>
+      <w:proofErr w:type="spellEnd"/>
+      <w:r>
+        <w:t xml:space="preserve"> Generator Expressions</w:t>
       </w:r>
     </w:p>
     <w:p>
@@ -1354,7 +1434,15 @@
         </w:numPr>
       </w:pPr>
       <w:r>
-        <w:t>Print all sublists of a list</w:t>
+        <w:t xml:space="preserve">Print all </w:t>
+      </w:r>
+      <w:proofErr w:type="spellStart"/>
+      <w:r>
+        <w:t>sublists</w:t>
+      </w:r>
+      <w:proofErr w:type="spellEnd"/>
+      <w:r>
+        <w:t xml:space="preserve"> of a list</w:t>
       </w:r>
     </w:p>
     <w:p>
@@ -1546,8 +1634,13 @@
         </w:numPr>
       </w:pPr>
       <w:r>
-        <w:t>Sort a list according to the second element in sublist</w:t>
-      </w:r>
+        <w:t xml:space="preserve">Sort a list according to the second element in </w:t>
+      </w:r>
+      <w:proofErr w:type="spellStart"/>
+      <w:r>
+        <w:t>sublist</w:t>
+      </w:r>
+      <w:proofErr w:type="spellEnd"/>
     </w:p>
     <w:p>
       <w:pPr>
@@ -1739,25 +1832,302 @@
         </w:numPr>
       </w:pPr>
       <w:r>
-        <w:t>Ways to sort list of dictionaries by values in Python – Using itemgetter</w:t>
-      </w:r>
+        <w:t xml:space="preserve">Ways to sort list of dictionaries by values in Python – Using </w:t>
+      </w:r>
+      <w:proofErr w:type="spellStart"/>
+      <w:r>
+        <w:t>itemgetter</w:t>
+      </w:r>
+      <w:proofErr w:type="spellEnd"/>
     </w:p>
     <w:p/>
+    <w:p/>
+    <w:tbl>
+      <w:tblPr>
+        <w:tblW w:w="0" w:type="auto"/>
+        <w:tblInd w:w="318" w:type="dxa"/>
+        <w:tblBorders>
+          <w:top w:val="single" w:sz="4" w:space="0" w:color="auto"/>
+          <w:left w:val="single" w:sz="4" w:space="0" w:color="auto"/>
+          <w:bottom w:val="single" w:sz="4" w:space="0" w:color="auto"/>
+          <w:right w:val="single" w:sz="4" w:space="0" w:color="auto"/>
+          <w:insideH w:val="single" w:sz="4" w:space="0" w:color="auto"/>
+          <w:insideV w:val="single" w:sz="4" w:space="0" w:color="auto"/>
+        </w:tblBorders>
+        <w:tblLook w:val="0000" w:firstRow="0" w:lastRow="0" w:firstColumn="0" w:lastColumn="0" w:noHBand="0" w:noVBand="0"/>
+      </w:tblPr>
+      <w:tblGrid>
+        <w:gridCol w:w="930"/>
+        <w:gridCol w:w="855"/>
+        <w:gridCol w:w="840"/>
+        <w:gridCol w:w="735"/>
+        <w:gridCol w:w="750"/>
+        <w:gridCol w:w="510"/>
+        <w:gridCol w:w="705"/>
+        <w:gridCol w:w="705"/>
+        <w:gridCol w:w="735"/>
+        <w:gridCol w:w="570"/>
+        <w:gridCol w:w="690"/>
+      </w:tblGrid>
+      <w:tr>
+        <w:tblPrEx>
+          <w:tblCellMar>
+            <w:top w:w="0" w:type="dxa"/>
+            <w:bottom w:w="0" w:type="dxa"/>
+          </w:tblCellMar>
+        </w:tblPrEx>
+        <w:trPr>
+          <w:trHeight w:val="600"/>
+        </w:trPr>
+        <w:tc>
+          <w:tcPr>
+            <w:tcW w:w="930" w:type="dxa"/>
+          </w:tcPr>
+          <w:p>
+            <w:r>
+              <w:t>10</w:t>
+            </w:r>
+          </w:p>
+        </w:tc>
+        <w:tc>
+          <w:tcPr>
+            <w:tcW w:w="855" w:type="dxa"/>
+          </w:tcPr>
+          <w:p>
+            <w:r>
+              <w:t>20</w:t>
+            </w:r>
+          </w:p>
+        </w:tc>
+        <w:tc>
+          <w:tcPr>
+            <w:tcW w:w="840" w:type="dxa"/>
+          </w:tcPr>
+          <w:p>
+            <w:r>
+              <w:t>30</w:t>
+            </w:r>
+          </w:p>
+        </w:tc>
+        <w:tc>
+          <w:tcPr>
+            <w:tcW w:w="735" w:type="dxa"/>
+          </w:tcPr>
+          <w:p>
+            <w:r>
+              <w:t>40</w:t>
+            </w:r>
+          </w:p>
+        </w:tc>
+        <w:tc>
+          <w:tcPr>
+            <w:tcW w:w="750" w:type="dxa"/>
+          </w:tcPr>
+          <w:p>
+            <w:r>
+              <w:t>50</w:t>
+            </w:r>
+          </w:p>
+        </w:tc>
+        <w:tc>
+          <w:tcPr>
+            <w:tcW w:w="510" w:type="dxa"/>
+          </w:tcPr>
+          <w:p>
+            <w:r>
+              <w:t>60</w:t>
+            </w:r>
+          </w:p>
+        </w:tc>
+        <w:tc>
+          <w:tcPr>
+            <w:tcW w:w="705" w:type="dxa"/>
+          </w:tcPr>
+          <w:p>
+            <w:r>
+              <w:t>70</w:t>
+            </w:r>
+          </w:p>
+        </w:tc>
+        <w:tc>
+          <w:tcPr>
+            <w:tcW w:w="705" w:type="dxa"/>
+          </w:tcPr>
+          <w:p>
+            <w:r>
+              <w:t>80</w:t>
+            </w:r>
+          </w:p>
+        </w:tc>
+        <w:tc>
+          <w:tcPr>
+            <w:tcW w:w="735" w:type="dxa"/>
+          </w:tcPr>
+          <w:p>
+            <w:r>
+              <w:t>90</w:t>
+            </w:r>
+          </w:p>
+        </w:tc>
+        <w:tc>
+          <w:tcPr>
+            <w:tcW w:w="570" w:type="dxa"/>
+          </w:tcPr>
+          <w:p>
+            <w:r>
+              <w:t>100</w:t>
+            </w:r>
+          </w:p>
+        </w:tc>
+        <w:tc>
+          <w:tcPr>
+            <w:tcW w:w="690" w:type="dxa"/>
+          </w:tcPr>
+          <w:p>
+            <w:r>
+              <w:t>110</w:t>
+            </w:r>
+          </w:p>
+        </w:tc>
+      </w:tr>
+    </w:tbl>
     <w:p>
       <w:pPr>
         <w:ind w:left="1440"/>
       </w:pPr>
     </w:p>
-    <w:p>
-      <w:pPr>
-        <w:ind w:left="1440"/>
-      </w:pPr>
-    </w:p>
+    <w:tbl>
+      <w:tblPr>
+        <w:tblW w:w="0" w:type="auto"/>
+        <w:tblInd w:w="633" w:type="dxa"/>
+        <w:tblBorders>
+          <w:top w:val="single" w:sz="4" w:space="0" w:color="auto"/>
+          <w:left w:val="single" w:sz="4" w:space="0" w:color="auto"/>
+          <w:bottom w:val="single" w:sz="4" w:space="0" w:color="auto"/>
+          <w:right w:val="single" w:sz="4" w:space="0" w:color="auto"/>
+          <w:insideH w:val="single" w:sz="4" w:space="0" w:color="auto"/>
+          <w:insideV w:val="single" w:sz="4" w:space="0" w:color="auto"/>
+        </w:tblBorders>
+        <w:tblLook w:val="0000" w:firstRow="0" w:lastRow="0" w:firstColumn="0" w:lastColumn="0" w:noHBand="0" w:noVBand="0"/>
+      </w:tblPr>
+      <w:tblGrid>
+        <w:gridCol w:w="795"/>
+        <w:gridCol w:w="750"/>
+        <w:gridCol w:w="720"/>
+        <w:gridCol w:w="645"/>
+        <w:gridCol w:w="795"/>
+      </w:tblGrid>
+      <w:tr>
+        <w:tblPrEx>
+          <w:tblCellMar>
+            <w:top w:w="0" w:type="dxa"/>
+            <w:bottom w:w="0" w:type="dxa"/>
+          </w:tblCellMar>
+        </w:tblPrEx>
+        <w:trPr>
+          <w:trHeight w:val="540"/>
+        </w:trPr>
+        <w:tc>
+          <w:tcPr>
+            <w:tcW w:w="795" w:type="dxa"/>
+          </w:tcPr>
+          <w:p>
+            <w:r>
+              <w:t>10</w:t>
+            </w:r>
+          </w:p>
+        </w:tc>
+        <w:tc>
+          <w:tcPr>
+            <w:tcW w:w="750" w:type="dxa"/>
+          </w:tcPr>
+          <w:p>
+            <w:r>
+              <w:t>20</w:t>
+            </w:r>
+          </w:p>
+        </w:tc>
+        <w:tc>
+          <w:tcPr>
+            <w:tcW w:w="720" w:type="dxa"/>
+          </w:tcPr>
+          <w:p>
+            <w:r>
+              <w:t>30</w:t>
+            </w:r>
+          </w:p>
+        </w:tc>
+        <w:tc>
+          <w:tcPr>
+            <w:tcW w:w="645" w:type="dxa"/>
+          </w:tcPr>
+          <w:p>
+            <w:r>
+              <w:t>40</w:t>
+            </w:r>
+          </w:p>
+        </w:tc>
+        <w:tc>
+          <w:tcPr>
+            <w:tcW w:w="795" w:type="dxa"/>
+          </w:tcPr>
+          <w:p>
+            <w:r>
+              <w:t>50</w:t>
+            </w:r>
+          </w:p>
+        </w:tc>
+      </w:tr>
+    </w:tbl>
     <w:p>
       <w:pPr>
         <w:ind w:left="360"/>
       </w:pPr>
-    </w:p>
+      <w:r>
+        <w:t xml:space="preserve"> </w:t>
+      </w:r>
+    </w:p>
+    <w:tbl>
+      <w:tblPr>
+        <w:tblW w:w="0" w:type="auto"/>
+        <w:tblInd w:w="618" w:type="dxa"/>
+        <w:tblBorders>
+          <w:top w:val="single" w:sz="4" w:space="0" w:color="auto"/>
+          <w:left w:val="single" w:sz="4" w:space="0" w:color="auto"/>
+          <w:bottom w:val="single" w:sz="4" w:space="0" w:color="auto"/>
+          <w:right w:val="single" w:sz="4" w:space="0" w:color="auto"/>
+          <w:insideH w:val="single" w:sz="4" w:space="0" w:color="auto"/>
+          <w:insideV w:val="single" w:sz="4" w:space="0" w:color="auto"/>
+        </w:tblBorders>
+        <w:tblLook w:val="0000" w:firstRow="0" w:lastRow="0" w:firstColumn="0" w:lastColumn="0" w:noHBand="0" w:noVBand="0"/>
+      </w:tblPr>
+      <w:tblGrid>
+        <w:gridCol w:w="645"/>
+      </w:tblGrid>
+      <w:tr>
+        <w:tblPrEx>
+          <w:tblCellMar>
+            <w:top w:w="0" w:type="dxa"/>
+            <w:bottom w:w="0" w:type="dxa"/>
+          </w:tblCellMar>
+        </w:tblPrEx>
+        <w:trPr>
+          <w:trHeight w:val="690"/>
+        </w:trPr>
+        <w:tc>
+          <w:tcPr>
+            <w:tcW w:w="645" w:type="dxa"/>
+          </w:tcPr>
+          <w:p>
+            <w:bookmarkStart w:id="0" w:name="_GoBack"/>
+            <w:bookmarkEnd w:id="0"/>
+            <w:r>
+              <w:t>120</w:t>
+            </w:r>
+          </w:p>
+        </w:tc>
+      </w:tr>
+    </w:tbl>
     <w:p/>
     <w:sectPr>
       <w:pgSz w:w="12240" w:h="15840"/>

</xml_diff>